<commit_message>
subido el docx con la ayuda
</commit_message>
<xml_diff>
--- a/Instrucciones.docx
+++ b/Instrucciones.docx
@@ -2737,71 +2737,132 @@
         </w:rPr>
         <w:t>los puntos</w:t>
       </w:r>
+      <w:r>
+        <w:rPr>
+          <w:lang w:val="es-ES"/>
+        </w:rPr>
+        <w:t xml:space="preserve"> 1 y 2 calculamos que máximo lleva un par de horas a un programador experimentado</w:t>
+      </w:r>
+      <w:r>
+        <w:rPr>
+          <w:lang w:val="es-ES"/>
+        </w:rPr>
+        <w:t>, el 3 es algo que dejamos al candidato como reto personal. Si consigues el 4 en un tiempo razonable el puesto es tuyo. Entregamos un ejemplo de cómo consumir el API en C#</w:t>
+      </w:r>
+    </w:p>
+    <w:p>
+      <w:pPr>
+        <w:rPr>
+          <w:lang w:val="es-ES"/>
+        </w:rPr>
+      </w:pPr>
+      <w:r>
+        <w:rPr>
+          <w:lang w:val="es-ES"/>
+        </w:rPr>
+        <w:t>Que valoramos: Código limpio</w:t>
+      </w:r>
+      <w:r>
+        <w:rPr>
+          <w:lang w:val="es-ES"/>
+        </w:rPr>
+        <w:t xml:space="preserve">, que funcione, que no tenga fallos, que las excepciones se hayan tratado (la red puede estar </w:t>
+      </w:r>
+      <w:r>
+        <w:rPr>
+          <w:lang w:val="es-ES"/>
+        </w:rPr>
+        <w:t>caída,</w:t>
+      </w:r>
+      <w:r>
+        <w:rPr>
+          <w:lang w:val="es-ES"/>
+        </w:rPr>
+        <w:t xml:space="preserve"> por ejemplo) y que se entregue a tiempo.</w:t>
+      </w:r>
+    </w:p>
+    <w:p>
+      <w:pPr>
+        <w:rPr>
+          <w:lang w:val="es-ES"/>
+        </w:rPr>
+      </w:pPr>
+      <w:r>
+        <w:rPr>
+          <w:lang w:val="es-ES"/>
+        </w:rPr>
+        <w:t>Suerte¡¡</w:t>
+      </w:r>
+    </w:p>
+    <w:p>
+      <w:pPr>
+        <w:rPr>
+          <w:lang w:val="es-ES"/>
+        </w:rPr>
+      </w:pPr>
+      <w:r>
+        <w:rPr>
+          <w:lang w:val="es-ES"/>
+        </w:rPr>
+        <w:lastRenderedPageBreak/>
+        <w:t>Ayuda:</w:t>
+      </w:r>
+    </w:p>
+    <w:p>
+      <w:pPr>
+        <w:rPr>
+          <w:lang w:val="es-ES"/>
+        </w:rPr>
+      </w:pPr>
+    </w:p>
+    <w:p>
+      <w:pPr>
+        <w:rPr>
+          <w:lang w:val="es-ES"/>
+        </w:rPr>
+      </w:pPr>
       <w:bookmarkStart w:id="0" w:name="_GoBack"/>
+      <w:r>
+        <w:rPr>
+          <w:noProof/>
+        </w:rPr>
+        <w:drawing>
+          <wp:inline distT="0" distB="0" distL="0" distR="0" wp14:anchorId="13C532AB" wp14:editId="5F4F83DC">
+            <wp:extent cx="7954479" cy="942975"/>
+            <wp:effectExtent l="0" t="0" r="8890" b="0"/>
+            <wp:docPr id="7" name="Imagen 7"/>
+            <wp:cNvGraphicFramePr>
+              <a:graphicFrameLocks xmlns:a="http://schemas.openxmlformats.org/drawingml/2006/main" noChangeAspect="1"/>
+            </wp:cNvGraphicFramePr>
+            <a:graphic xmlns:a="http://schemas.openxmlformats.org/drawingml/2006/main">
+              <a:graphicData uri="http://schemas.openxmlformats.org/drawingml/2006/picture">
+                <pic:pic xmlns:pic="http://schemas.openxmlformats.org/drawingml/2006/picture">
+                  <pic:nvPicPr>
+                    <pic:cNvPr id="1" name=""/>
+                    <pic:cNvPicPr/>
+                  </pic:nvPicPr>
+                  <pic:blipFill>
+                    <a:blip r:embed="rId11"/>
+                    <a:stretch>
+                      <a:fillRect/>
+                    </a:stretch>
+                  </pic:blipFill>
+                  <pic:spPr>
+                    <a:xfrm>
+                      <a:off x="0" y="0"/>
+                      <a:ext cx="7965738" cy="944310"/>
+                    </a:xfrm>
+                    <a:prstGeom prst="rect">
+                      <a:avLst/>
+                    </a:prstGeom>
+                  </pic:spPr>
+                </pic:pic>
+              </a:graphicData>
+            </a:graphic>
+          </wp:inline>
+        </w:drawing>
+      </w:r>
       <w:bookmarkEnd w:id="0"/>
-      <w:r>
-        <w:rPr>
-          <w:lang w:val="es-ES"/>
-        </w:rPr>
-        <w:t xml:space="preserve"> 1 y 2 calculamos que máximo lleva un par de horas a un programador experimentado</w:t>
-      </w:r>
-      <w:r>
-        <w:rPr>
-          <w:lang w:val="es-ES"/>
-        </w:rPr>
-        <w:t>, el 3 es algo que dejamos al candidato como reto personal. Si consigues el 4 en un tiempo razonable el puesto es tuyo. Entregamos un ejemplo de cómo consumir el API en C#</w:t>
-      </w:r>
-    </w:p>
-    <w:p>
-      <w:pPr>
-        <w:rPr>
-          <w:lang w:val="es-ES"/>
-        </w:rPr>
-      </w:pPr>
-      <w:r>
-        <w:rPr>
-          <w:lang w:val="es-ES"/>
-        </w:rPr>
-        <w:t>Que valoramos: Código limpio</w:t>
-      </w:r>
-      <w:r>
-        <w:rPr>
-          <w:lang w:val="es-ES"/>
-        </w:rPr>
-        <w:t xml:space="preserve">, que funcione, que no tenga fallos, que las excepciones se hayan tratado (la red puede estar </w:t>
-      </w:r>
-      <w:r>
-        <w:rPr>
-          <w:lang w:val="es-ES"/>
-        </w:rPr>
-        <w:t>caída,</w:t>
-      </w:r>
-      <w:r>
-        <w:rPr>
-          <w:lang w:val="es-ES"/>
-        </w:rPr>
-        <w:t xml:space="preserve"> por ejemplo) y que se entregue a tiempo.</w:t>
-      </w:r>
-    </w:p>
-    <w:p>
-      <w:pPr>
-        <w:rPr>
-          <w:lang w:val="es-ES"/>
-        </w:rPr>
-      </w:pPr>
-      <w:r>
-        <w:rPr>
-          <w:lang w:val="es-ES"/>
-        </w:rPr>
-        <w:t>Suerte¡¡</w:t>
-      </w:r>
-    </w:p>
-    <w:p>
-      <w:pPr>
-        <w:rPr>
-          <w:lang w:val="es-ES"/>
-        </w:rPr>
-      </w:pPr>
     </w:p>
     <w:p>
       <w:pPr>

</xml_diff>